<commit_message>
template fait en partie
reste à faire le code pour plugger ça comme il faut.
et aussi faire la/les pages nécessaire pour y accéder.
</commit_message>
<xml_diff>
--- a/assets/template1.docx
+++ b/assets/template1.docx
@@ -75,8 +75,6 @@
       <w:r>
         <w:t xml:space="preserve"> </w:t>
       </w:r>
-      <w:bookmarkStart w:id="0" w:name="_GoBack"/>
-      <w:bookmarkEnd w:id="0"/>
       <w:r>
         <w:t>${code_programme}</w:t>
       </w:r>
@@ -90,6 +88,193 @@
         <w:t>PLAN-CADRE</w:t>
       </w:r>
     </w:p>
+    <w:tbl>
+      <w:tblPr>
+        <w:tblStyle w:val="Grilledutableau"/>
+        <w:tblW w:w="17102" w:type="dxa"/>
+        <w:tblLook w:val="04A0" w:firstRow="1" w:lastRow="0" w:firstColumn="1" w:lastColumn="0" w:noHBand="0" w:noVBand="1"/>
+      </w:tblPr>
+      <w:tblGrid>
+        <w:gridCol w:w="5699"/>
+        <w:gridCol w:w="5701"/>
+        <w:gridCol w:w="5701"/>
+        <w:gridCol w:w="1"/>
+      </w:tblGrid>
+      <w:tr>
+        <w:trPr>
+          <w:trHeight w:val="613"/>
+        </w:trPr>
+        <w:tc>
+          <w:tcPr>
+            <w:tcW w:w="17102" w:type="dxa"/>
+            <w:gridSpan w:val="4"/>
+            <w:vAlign w:val="center"/>
+          </w:tcPr>
+          <w:p>
+            <w:pPr>
+              <w:rPr>
+                <w:b/>
+              </w:rPr>
+            </w:pPr>
+            <w:r>
+              <w:rPr>
+                <w:b/>
+              </w:rPr>
+              <w:t>IDENTIFICATION DU COURS</w:t>
+            </w:r>
+          </w:p>
+        </w:tc>
+      </w:tr>
+      <w:tr>
+        <w:trPr>
+          <w:gridAfter w:val="1"/>
+          <w:trHeight w:val="594"/>
+        </w:trPr>
+        <w:tc>
+          <w:tcPr>
+            <w:tcW w:w="5699" w:type="dxa"/>
+          </w:tcPr>
+          <w:p>
+            <w:pPr>
+              <w:spacing w:line="480" w:lineRule="auto"/>
+            </w:pPr>
+            <w:r>
+              <w:t>Discipline :</w:t>
+            </w:r>
+          </w:p>
+          <w:p>
+            <w:pPr>
+              <w:spacing w:line="480" w:lineRule="auto"/>
+              <w:jc w:val="center"/>
+            </w:pPr>
+            <w:r>
+              <w:t>${nom_discipline}</w:t>
+            </w:r>
+          </w:p>
+        </w:tc>
+        <w:tc>
+          <w:tcPr>
+            <w:tcW w:w="5701" w:type="dxa"/>
+          </w:tcPr>
+          <w:p>
+            <w:pPr>
+              <w:spacing w:line="480" w:lineRule="auto"/>
+            </w:pPr>
+            <w:r>
+              <w:t>Titre du cours :</w:t>
+            </w:r>
+          </w:p>
+          <w:p>
+            <w:pPr>
+              <w:spacing w:line="480" w:lineRule="auto"/>
+              <w:jc w:val="center"/>
+            </w:pPr>
+            <w:r>
+              <w:t>${nom_cours}</w:t>
+            </w:r>
+          </w:p>
+        </w:tc>
+        <w:tc>
+          <w:tcPr>
+            <w:tcW w:w="5701" w:type="dxa"/>
+          </w:tcPr>
+          <w:p>
+            <w:pPr>
+              <w:spacing w:line="480" w:lineRule="auto"/>
+            </w:pPr>
+            <w:r>
+              <w:t>Code du cours :</w:t>
+            </w:r>
+          </w:p>
+          <w:p>
+            <w:pPr>
+              <w:spacing w:line="480" w:lineRule="auto"/>
+              <w:jc w:val="center"/>
+            </w:pPr>
+            <w:r>
+              <w:t>${code_cours}</w:t>
+            </w:r>
+          </w:p>
+        </w:tc>
+      </w:tr>
+      <w:tr>
+        <w:trPr>
+          <w:gridAfter w:val="1"/>
+          <w:trHeight w:val="594"/>
+        </w:trPr>
+        <w:tc>
+          <w:tcPr>
+            <w:tcW w:w="5699" w:type="dxa"/>
+          </w:tcPr>
+          <w:p>
+            <w:pPr>
+              <w:spacing w:line="480" w:lineRule="auto"/>
+            </w:pPr>
+            <w:r>
+              <w:t>Pondération :</w:t>
+            </w:r>
+          </w:p>
+          <w:p>
+            <w:pPr>
+              <w:spacing w:line="480" w:lineRule="auto"/>
+              <w:jc w:val="center"/>
+            </w:pPr>
+            <w:r>
+              <w:t>${ponderation_cours}</w:t>
+            </w:r>
+          </w:p>
+        </w:tc>
+        <w:tc>
+          <w:tcPr>
+            <w:tcW w:w="5701" w:type="dxa"/>
+          </w:tcPr>
+          <w:p>
+            <w:pPr>
+              <w:spacing w:line="480" w:lineRule="auto"/>
+            </w:pPr>
+            <w:r>
+              <w:t>Unité(s) :</w:t>
+            </w:r>
+          </w:p>
+          <w:p>
+            <w:pPr>
+              <w:spacing w:line="480" w:lineRule="auto"/>
+              <w:jc w:val="center"/>
+            </w:pPr>
+            <w:r>
+              <w:t>${unite_cours}</w:t>
+            </w:r>
+          </w:p>
+        </w:tc>
+        <w:tc>
+          <w:tcPr>
+            <w:tcW w:w="5701" w:type="dxa"/>
+          </w:tcPr>
+          <w:p>
+            <w:pPr>
+              <w:spacing w:line="480" w:lineRule="auto"/>
+            </w:pPr>
+            <w:r>
+              <w:t xml:space="preserve">Préalable(s) : </w:t>
+            </w:r>
+          </w:p>
+          <w:p>
+            <w:pPr>
+              <w:spacing w:line="480" w:lineRule="auto"/>
+              <w:jc w:val="center"/>
+            </w:pPr>
+            <w:r>
+              <w:t>${prealable_cours</w:t>
+            </w:r>
+            <w:bookmarkStart w:id="0" w:name="_GoBack"/>
+            <w:bookmarkEnd w:id="0"/>
+            <w:r>
+              <w:t>}</w:t>
+            </w:r>
+          </w:p>
+        </w:tc>
+      </w:tr>
+    </w:tbl>
     <w:p>
       <w:pPr>
         <w:spacing w:line="480" w:lineRule="auto"/>

</xml_diff>